<commit_message>
Added new notes, clarified formula in lab instructions
</commit_message>
<xml_diff>
--- a/Labs/Lab03/Lab3B_Instructions_FeltTempCalculator_CS235IM.docx
+++ b/Labs/Lab03/Lab3B_Instructions_FeltTempCalculator_CS235IM.docx
@@ -74,9 +74,11 @@
           <w:szCs w:val="19"/>
         </w:rPr>
       </w:pPr>
+      <w:proofErr w:type="spellStart"/>
       <w:r>
         <w:t>ImageView</w:t>
       </w:r>
+      <w:proofErr w:type="spellEnd"/>
     </w:p>
     <w:p>
       <w:pPr>
@@ -114,9 +116,11 @@
           <w:szCs w:val="19"/>
         </w:rPr>
       </w:pPr>
+      <w:proofErr w:type="spellStart"/>
       <w:r>
         <w:t>AlertController</w:t>
       </w:r>
+      <w:proofErr w:type="spellEnd"/>
     </w:p>
     <w:p>
       <w:pPr>
@@ -225,14 +229,34 @@
         <w:rPr>
           <w:rFonts w:ascii="Cambria Math" w:hAnsi="Cambria Math"/>
         </w:rPr>
-        <w:t>Wind Chill Temperature = 35.74 + 0.6215T - 3</w:t>
-      </w:r>
-      <w:r>
-        <w:rPr>
-          <w:rFonts w:ascii="Cambria Math" w:hAnsi="Cambria Math"/>
-        </w:rPr>
-        <w:t>5.75(V^0.16) + 0.4275T(V^0.16)</w:t>
-      </w:r>
+        <w:t>Wind Chill Temperature = 35.74 + 0.6215</w:t>
+      </w:r>
+      <w:r>
+        <w:rPr>
+          <w:rFonts w:ascii="Cambria Math" w:hAnsi="Cambria Math"/>
+        </w:rPr>
+        <w:t xml:space="preserve"> </w:t>
+      </w:r>
+      <w:r>
+        <w:rPr>
+          <w:rFonts w:ascii="Cambria Math" w:hAnsi="Cambria Math"/>
+        </w:rPr>
+        <w:t>T - 3</w:t>
+      </w:r>
+      <w:r>
+        <w:rPr>
+          <w:rFonts w:ascii="Cambria Math" w:hAnsi="Cambria Math"/>
+        </w:rPr>
+        <w:t xml:space="preserve">5.75 V^0.16 + 0.4275 T </w:t>
+      </w:r>
+      <w:r>
+        <w:rPr>
+          <w:rFonts w:ascii="Cambria Math" w:hAnsi="Cambria Math"/>
+        </w:rPr>
+        <w:t>V^0.16</w:t>
+      </w:r>
+      <w:bookmarkStart w:id="0" w:name="_GoBack"/>
+      <w:bookmarkEnd w:id="0"/>
       <w:r>
         <w:rPr>
           <w:rFonts w:ascii="Cambria Math" w:hAnsi="Cambria Math"/>
@@ -298,7 +322,13 @@
         <w:t xml:space="preserve">In warm weather, humidity is a greater factor. </w:t>
       </w:r>
       <w:r>
-        <w:t xml:space="preserve">Apparent temperature in hot weather is calle d the “Heat Index” </w:t>
+        <w:t>Apparent temp</w:t>
+      </w:r>
+      <w:r>
+        <w:t>erature in hot weather is calle</w:t>
+      </w:r>
+      <w:r>
+        <w:t xml:space="preserve">d the “Heat Index” </w:t>
       </w:r>
       <w:r>
         <w:t>The formula</w:t>
@@ -333,7 +363,43 @@
         <w:rPr>
           <w:rFonts w:ascii="Cambria Math" w:hAnsi="Cambria Math"/>
         </w:rPr>
-        <w:t>Heat Index = -42.379 + 2.04901523T + 10.14333127R - 0.22475541TR - 6.83783 x 10</w:t>
+        <w:t>Heat Index = -42.379 + 2.04901523</w:t>
+      </w:r>
+      <w:r>
+        <w:rPr>
+          <w:rFonts w:ascii="Cambria Math" w:hAnsi="Cambria Math"/>
+        </w:rPr>
+        <w:t xml:space="preserve"> </w:t>
+      </w:r>
+      <w:r>
+        <w:rPr>
+          <w:rFonts w:ascii="Cambria Math" w:hAnsi="Cambria Math"/>
+        </w:rPr>
+        <w:t>T + 10.14333127</w:t>
+      </w:r>
+      <w:r>
+        <w:rPr>
+          <w:rFonts w:ascii="Cambria Math" w:hAnsi="Cambria Math"/>
+        </w:rPr>
+        <w:t xml:space="preserve"> </w:t>
+      </w:r>
+      <w:r>
+        <w:rPr>
+          <w:rFonts w:ascii="Cambria Math" w:hAnsi="Cambria Math"/>
+        </w:rPr>
+        <w:t>R - 0.22475541T</w:t>
+      </w:r>
+      <w:r>
+        <w:rPr>
+          <w:rFonts w:ascii="Cambria Math" w:hAnsi="Cambria Math"/>
+        </w:rPr>
+        <w:t xml:space="preserve"> </w:t>
+      </w:r>
+      <w:r>
+        <w:rPr>
+          <w:rFonts w:ascii="Cambria Math" w:hAnsi="Cambria Math"/>
+        </w:rPr>
+        <w:t>R - 6.83783 x 10</w:t>
       </w:r>
       <w:r>
         <w:rPr>
@@ -345,6 +411,13 @@
       <w:r>
         <w:rPr>
           <w:rFonts w:ascii="Cambria Math" w:hAnsi="Cambria Math"/>
+          <w:vertAlign w:val="superscript"/>
+        </w:rPr>
+        <w:t xml:space="preserve"> </w:t>
+      </w:r>
+      <w:r>
+        <w:rPr>
+          <w:rFonts w:ascii="Cambria Math" w:hAnsi="Cambria Math"/>
         </w:rPr>
         <w:t>T</w:t>
       </w:r>
@@ -371,6 +444,13 @@
       <w:r>
         <w:rPr>
           <w:rFonts w:ascii="Cambria Math" w:hAnsi="Cambria Math"/>
+          <w:vertAlign w:val="superscript"/>
+        </w:rPr>
+        <w:t xml:space="preserve"> </w:t>
+      </w:r>
+      <w:r>
+        <w:rPr>
+          <w:rFonts w:ascii="Cambria Math" w:hAnsi="Cambria Math"/>
         </w:rPr>
         <w:t>R</w:t>
       </w:r>
@@ -397,6 +477,13 @@
       <w:r>
         <w:rPr>
           <w:rFonts w:ascii="Cambria Math" w:hAnsi="Cambria Math"/>
+          <w:vertAlign w:val="superscript"/>
+        </w:rPr>
+        <w:t xml:space="preserve"> </w:t>
+      </w:r>
+      <w:r>
+        <w:rPr>
+          <w:rFonts w:ascii="Cambria Math" w:hAnsi="Cambria Math"/>
         </w:rPr>
         <w:t>T</w:t>
       </w:r>
@@ -410,6 +497,13 @@
       <w:r>
         <w:rPr>
           <w:rFonts w:ascii="Cambria Math" w:hAnsi="Cambria Math"/>
+          <w:vertAlign w:val="superscript"/>
+        </w:rPr>
+        <w:t xml:space="preserve"> </w:t>
+      </w:r>
+      <w:r>
+        <w:rPr>
+          <w:rFonts w:ascii="Cambria Math" w:hAnsi="Cambria Math"/>
         </w:rPr>
         <w:t>R + 8.5282 x 10</w:t>
       </w:r>
@@ -423,14 +517,33 @@
       <w:r>
         <w:rPr>
           <w:rFonts w:ascii="Cambria Math" w:hAnsi="Cambria Math"/>
-        </w:rPr>
-        <w:t>TR</w:t>
-      </w:r>
-      <w:r>
-        <w:rPr>
-          <w:rFonts w:ascii="Cambria Math" w:hAnsi="Cambria Math"/>
           <w:vertAlign w:val="superscript"/>
         </w:rPr>
+        <w:t xml:space="preserve"> </w:t>
+      </w:r>
+      <w:r>
+        <w:rPr>
+          <w:rFonts w:ascii="Cambria Math" w:hAnsi="Cambria Math"/>
+        </w:rPr>
+        <w:t>T</w:t>
+      </w:r>
+      <w:r>
+        <w:rPr>
+          <w:rFonts w:ascii="Cambria Math" w:hAnsi="Cambria Math"/>
+        </w:rPr>
+        <w:t xml:space="preserve"> </w:t>
+      </w:r>
+      <w:r>
+        <w:rPr>
+          <w:rFonts w:ascii="Cambria Math" w:hAnsi="Cambria Math"/>
+        </w:rPr>
+        <w:t>R</w:t>
+      </w:r>
+      <w:r>
+        <w:rPr>
+          <w:rFonts w:ascii="Cambria Math" w:hAnsi="Cambria Math"/>
+          <w:vertAlign w:val="superscript"/>
+        </w:rPr>
         <w:t>2</w:t>
       </w:r>
       <w:r>
@@ -449,6 +562,13 @@
       <w:r>
         <w:rPr>
           <w:rFonts w:ascii="Cambria Math" w:hAnsi="Cambria Math"/>
+          <w:vertAlign w:val="superscript"/>
+        </w:rPr>
+        <w:t xml:space="preserve"> </w:t>
+      </w:r>
+      <w:r>
+        <w:rPr>
+          <w:rFonts w:ascii="Cambria Math" w:hAnsi="Cambria Math"/>
         </w:rPr>
         <w:t>T</w:t>
       </w:r>
@@ -458,6 +578,13 @@
           <w:vertAlign w:val="superscript"/>
         </w:rPr>
         <w:t>2</w:t>
+      </w:r>
+      <w:r>
+        <w:rPr>
+          <w:rFonts w:ascii="Cambria Math" w:hAnsi="Cambria Math"/>
+          <w:vertAlign w:val="superscript"/>
+        </w:rPr>
+        <w:t xml:space="preserve"> </w:t>
       </w:r>
       <w:r>
         <w:rPr>
@@ -632,7 +759,23 @@
           <w:rFonts w:eastAsia="Times New Roman" w:cs="Arial"/>
           <w:color w:val="000000"/>
         </w:rPr>
-        <w:t>A TextField for entering the current temperature (indicate whether you’re using degrees C or F)</w:t>
+        <w:t xml:space="preserve">A </w:t>
+      </w:r>
+      <w:proofErr w:type="spellStart"/>
+      <w:r>
+        <w:rPr>
+          <w:rFonts w:eastAsia="Times New Roman" w:cs="Arial"/>
+          <w:color w:val="000000"/>
+        </w:rPr>
+        <w:t>TextField</w:t>
+      </w:r>
+      <w:proofErr w:type="spellEnd"/>
+      <w:r>
+        <w:rPr>
+          <w:rFonts w:eastAsia="Times New Roman" w:cs="Arial"/>
+          <w:color w:val="000000"/>
+        </w:rPr>
+        <w:t xml:space="preserve"> for entering the current temperature (indicate whether you’re using degrees C or F)</w:t>
       </w:r>
     </w:p>
     <w:p>
@@ -654,7 +797,23 @@
           <w:rFonts w:eastAsia="Times New Roman" w:cs="Arial"/>
           <w:color w:val="000000"/>
         </w:rPr>
-        <w:t>A slider with a minimum of 0 and a max of 100 to determine the wind speed (indicate whether you’re using kph or mph)</w:t>
+        <w:t xml:space="preserve">A slider with a minimum of 0 and a max of 100 to determine the wind speed (indicate whether you’re using </w:t>
+      </w:r>
+      <w:proofErr w:type="spellStart"/>
+      <w:r>
+        <w:rPr>
+          <w:rFonts w:eastAsia="Times New Roman" w:cs="Arial"/>
+          <w:color w:val="000000"/>
+        </w:rPr>
+        <w:t>kph</w:t>
+      </w:r>
+      <w:proofErr w:type="spellEnd"/>
+      <w:r>
+        <w:rPr>
+          <w:rFonts w:eastAsia="Times New Roman" w:cs="Arial"/>
+          <w:color w:val="000000"/>
+        </w:rPr>
+        <w:t xml:space="preserve"> or mph)</w:t>
       </w:r>
     </w:p>
     <w:p>
@@ -719,7 +878,23 @@
           <w:rFonts w:eastAsia="Times New Roman" w:cs="Arial"/>
           <w:color w:val="000000"/>
         </w:rPr>
-        <w:t xml:space="preserve"> A TextField for entering the percent humidity</w:t>
+        <w:t xml:space="preserve"> A </w:t>
+      </w:r>
+      <w:proofErr w:type="spellStart"/>
+      <w:r>
+        <w:rPr>
+          <w:rFonts w:eastAsia="Times New Roman" w:cs="Arial"/>
+          <w:color w:val="000000"/>
+        </w:rPr>
+        <w:t>TextField</w:t>
+      </w:r>
+      <w:proofErr w:type="spellEnd"/>
+      <w:r>
+        <w:rPr>
+          <w:rFonts w:eastAsia="Times New Roman" w:cs="Arial"/>
+          <w:color w:val="000000"/>
+        </w:rPr>
+        <w:t xml:space="preserve"> for entering the percent humidity</w:t>
       </w:r>
     </w:p>
     <w:p>
@@ -1040,8 +1215,17 @@
           <w:rFonts w:eastAsia="Times New Roman" w:cs="Arial"/>
           <w:color w:val="000000"/>
         </w:rPr>
-        <w:t>Create an app that uses all the UI elements listed below, that has a total of at least 15 UI element, and does some kind of computation :</w:t>
-      </w:r>
+        <w:t xml:space="preserve">Create an app that uses all the UI elements listed below, that has a total of at least 15 UI element, and does some kind of </w:t>
+      </w:r>
+      <w:proofErr w:type="gramStart"/>
+      <w:r>
+        <w:rPr>
+          <w:rFonts w:eastAsia="Times New Roman" w:cs="Arial"/>
+          <w:color w:val="000000"/>
+        </w:rPr>
+        <w:t>computation :</w:t>
+      </w:r>
+      <w:proofErr w:type="gramEnd"/>
     </w:p>
     <w:p>
       <w:pPr>
@@ -1059,9 +1243,11 @@
           <w:szCs w:val="19"/>
         </w:rPr>
       </w:pPr>
+      <w:proofErr w:type="spellStart"/>
       <w:r>
         <w:t>ImageView</w:t>
       </w:r>
+      <w:proofErr w:type="spellEnd"/>
     </w:p>
     <w:p>
       <w:pPr>
@@ -1099,9 +1285,11 @@
           <w:szCs w:val="19"/>
         </w:rPr>
       </w:pPr>
+      <w:proofErr w:type="spellStart"/>
       <w:r>
         <w:t>AlertController</w:t>
       </w:r>
+      <w:proofErr w:type="spellEnd"/>
     </w:p>
     <w:p>
       <w:pPr>
@@ -1268,6 +1456,7 @@
         </w:rPr>
         <w:t xml:space="preserve"> and </w:t>
       </w:r>
+      <w:proofErr w:type="spellStart"/>
       <w:r>
         <w:rPr>
           <w:rFonts w:eastAsia="Times New Roman" w:cs="Arial"/>
@@ -1276,6 +1465,7 @@
         </w:rPr>
         <w:t>obj</w:t>
       </w:r>
+      <w:proofErr w:type="spellEnd"/>
       <w:r>
         <w:rPr>
           <w:rFonts w:eastAsia="Times New Roman" w:cs="Arial"/>
@@ -1416,6 +1606,7 @@
         </w:rPr>
         <w:t xml:space="preserve">Delete the </w:t>
       </w:r>
+      <w:proofErr w:type="spellStart"/>
       <w:r>
         <w:rPr>
           <w:rFonts w:eastAsia="Times New Roman" w:cs="Arial"/>
@@ -1424,6 +1615,7 @@
         </w:rPr>
         <w:t>obj</w:t>
       </w:r>
+      <w:proofErr w:type="spellEnd"/>
       <w:r>
         <w:rPr>
           <w:rFonts w:eastAsia="Times New Roman" w:cs="Arial"/>
@@ -1466,7 +1658,23 @@
           <w:rFonts w:eastAsia="Times New Roman" w:cs="Arial"/>
           <w:color w:val="000000"/>
         </w:rPr>
-        <w:t>If your solution is still too big to upload you can put it in an online git repository using a service like GitHub and put a link to the repository in a document and upload it (don’t use the assignment comments)</w:t>
+        <w:t xml:space="preserve">If your solution is still too big to upload you can put it in an online </w:t>
+      </w:r>
+      <w:proofErr w:type="spellStart"/>
+      <w:r>
+        <w:rPr>
+          <w:rFonts w:eastAsia="Times New Roman" w:cs="Arial"/>
+          <w:color w:val="000000"/>
+        </w:rPr>
+        <w:t>git</w:t>
+      </w:r>
+      <w:proofErr w:type="spellEnd"/>
+      <w:r>
+        <w:rPr>
+          <w:rFonts w:eastAsia="Times New Roman" w:cs="Arial"/>
+          <w:color w:val="000000"/>
+        </w:rPr>
+        <w:t xml:space="preserve"> repository using a service like GitHub and put a link to the repository in a document and upload it (don’t use the assignment comments)</w:t>
       </w:r>
     </w:p>
     <w:p>
@@ -1488,7 +1696,23 @@
           <w:rFonts w:eastAsia="Times New Roman" w:cs="Arial"/>
           <w:color w:val="000000"/>
         </w:rPr>
-        <w:t>If you are not familiar with Git, you can share your work with me using an online cloud storage service like Dropbox, GDrive, OneDrive, or iCloud. Put the link in a document and submit it in place of the zip file. Please don’t put the link in the assignment comments.</w:t>
+        <w:t xml:space="preserve">If you are not familiar with Git, you can share your work with me using an online cloud storage service like Dropbox, </w:t>
+      </w:r>
+      <w:proofErr w:type="spellStart"/>
+      <w:r>
+        <w:rPr>
+          <w:rFonts w:eastAsia="Times New Roman" w:cs="Arial"/>
+          <w:color w:val="000000"/>
+        </w:rPr>
+        <w:t>GDrive</w:t>
+      </w:r>
+      <w:proofErr w:type="spellEnd"/>
+      <w:r>
+        <w:rPr>
+          <w:rFonts w:eastAsia="Times New Roman" w:cs="Arial"/>
+          <w:color w:val="000000"/>
+        </w:rPr>
+        <w:t>, OneDrive, or iCloud. Put the link in a document and submit it in place of the zip file. Please don’t put the link in the assignment comments.</w:t>
       </w:r>
     </w:p>
     <w:p>
@@ -1568,12 +1792,7 @@
       <w:t xml:space="preserve">Written by Brian Bird, Lane Community College, </w:t>
     </w:r>
     <w:r>
-      <w:t>winter 2016, updated spring</w:t>
-    </w:r>
-    <w:bookmarkStart w:id="0" w:name="_GoBack"/>
-    <w:bookmarkEnd w:id="0"/>
-    <w:r>
-      <w:t xml:space="preserve"> 2018</w:t>
+      <w:t>winter 2016, updated spring 2018</w:t>
     </w:r>
   </w:p>
   <w:p>

</xml_diff>